<commit_message>
File folder clean up
</commit_message>
<xml_diff>
--- a/weeklyMeetings/2ndMeeting.docx
+++ b/weeklyMeetings/2ndMeeting.docx
@@ -71,6 +71,55 @@
       </w:pPr>
       <w:r>
         <w:t>In our first meeting (last week), Jeremy had mentioned that the project could possibly be peer reviewed.  This would be an amazing opportunity to do so, and I would like to discuss the process for this.</w:t>
+      </w:r>
+    </w:p>
+    <w:p>
+      <w:pPr>
+        <w:pStyle w:val="ListParagraph"/>
+        <w:numPr>
+          <w:ilvl w:val="0"/>
+          <w:numId w:val="2"/>
+        </w:numPr>
+      </w:pPr>
+      <w:proofErr w:type="spellStart"/>
+      <w:r>
+        <w:t>Ukicer</w:t>
+      </w:r>
+      <w:proofErr w:type="spellEnd"/>
+      <w:r>
+        <w:t xml:space="preserve"> 24</w:t>
+      </w:r>
+    </w:p>
+    <w:p>
+      <w:pPr>
+        <w:pStyle w:val="ListParagraph"/>
+        <w:numPr>
+          <w:ilvl w:val="0"/>
+          <w:numId w:val="2"/>
+        </w:numPr>
+      </w:pPr>
+      <w:r>
+        <w:t>Mahara – reflective learning in moodle</w:t>
+      </w:r>
+    </w:p>
+    <w:p>
+      <w:pPr>
+        <w:pStyle w:val="ListParagraph"/>
+        <w:numPr>
+          <w:ilvl w:val="0"/>
+          <w:numId w:val="2"/>
+        </w:numPr>
+      </w:pPr>
+      <w:proofErr w:type="spellStart"/>
+      <w:r>
+        <w:t>Jupyter</w:t>
+      </w:r>
+      <w:proofErr w:type="spellEnd"/>
+      <w:r>
+        <w:t xml:space="preserve"> physics</w:t>
+      </w:r>
+      <w:r>
+        <w:t xml:space="preserve"> server</w:t>
       </w:r>
     </w:p>
     <w:sectPr>

</xml_diff>